<commit_message>
minor changes -- styles in template.docx
</commit_message>
<xml_diff>
--- a/templates/template.docx
+++ b/templates/template.docx
@@ -91,102 +91,265 @@
         <w:t>As proof of principle, we used AHRQ-curated census data from the years 2015 and 2016, which we will extend to all available years during the proposed study. Using zipcode tabulation areas (ZCTAs) we crosswalked the AH</w:t>
       </w:r>
       <w:r>
-        <w:t xml:space="preserve">RQ data to the Social Deprivation Index </w:t>
+        <w:t>RQ data to the Social Deprivation Index (Butler, Petterson, Phillips, &amp; Bazemore, 2012) and to our own calculations of percentages of hospital discharges that did not result in readmissions.</w:t>
+      </w:r>
+    </w:p>
+    <w:p>
+      <w:pPr>
+        <w:pStyle w:val="Heading2"/>
+      </w:pPr>
+      <w:bookmarkStart w:id="2" w:name="analysis"/>
+      <w:bookmarkEnd w:id="1"/>
+      <w:r>
+        <w:t>Analysis</w:t>
+      </w:r>
+    </w:p>
+    <w:p>
+      <w:pPr>
+        <w:pStyle w:val="FirstParagraph"/>
+      </w:pPr>
+      <w:r>
+        <w:t>Before viewing the merged dataset in any way, we randoml</w:t>
+      </w:r>
+      <w:r>
+        <w:t xml:space="preserve">y assigned each ZCTA to a training </w:t>
       </w:r>
       <w:r>
         <w:rPr>
           <w:b/>
           <w:bCs/>
         </w:rPr>
-        <w:t>[reference]</w:t>
-      </w:r>
-      <w:r>
-        <w:t xml:space="preserve"> and to our own calculations of percentages of hospital discharges that did not result in readmissions.</w:t>
+        <w:t>(N=???)</w:t>
+      </w:r>
+      <w:r>
+        <w:t xml:space="preserve"> or testing </w:t>
+      </w:r>
+      <w:r>
+        <w:rPr>
+          <w:b/>
+          <w:bCs/>
+        </w:rPr>
+        <w:t>(N=???)</w:t>
+      </w:r>
+      <w:r>
+        <w:t xml:space="preserve"> subset (each with 50% likelihood). Variable selection and all other decisions about data analysis were made using only the training subset, having blinded ourselves to the testing subset until t</w:t>
+      </w:r>
+      <w:r>
+        <w:t>he entire analysis pipeline was finalized (Boldanova et al., 2021).</w:t>
       </w:r>
     </w:p>
     <w:p>
       <w:pPr>
-        <w:pStyle w:val="Heading2"/>
-      </w:pPr>
-      <w:bookmarkStart w:id="2" w:name="analysis"/>
-      <w:bookmarkEnd w:id="1"/>
-      <w:r>
-        <w:t>Analysis</w:t>
+        <w:pStyle w:val="BodyText"/>
+      </w:pPr>
+      <w:r>
+        <w:t>Our previous research suggests that the following socieconomic variables are possible predictors of readmission (the variable named NoReadmission ) : ACS_PER_CAPITA_INCOME, ACS_PCT_POSTHS_</w:t>
+      </w:r>
+      <w:r>
+        <w:t>ED, ACS_MEDIAN_HOME_VALUE, ACS_PCT_MEDICAID_ANY, ACS_PCT_DISABLE, and sdi_score. However, we had no reason to believe these are the only relevant variables nor that their effect is additive (i.e. we cannot exclude the possibility that the effect of a varia</w:t>
+      </w:r>
+      <w:r>
+        <w:t xml:space="preserve">ble might increase or decrease depending on the values of other variables). We used bi-directional stepwise selection with the Bayes Information Criterion (BIC) to select the terms for a regression model. The models considered ranges from no predictors to </w:t>
+      </w:r>
+      <w:r>
+        <w:t>all available variables with all possible two-way interactions. The model selected through this process was as follows:</w:t>
       </w:r>
     </w:p>
     <w:p>
       <w:pPr>
-        <w:pStyle w:val="FirstParagraph"/>
-      </w:pPr>
-      <w:r>
-        <w:t xml:space="preserve">Before viewing the merged dataset in any way, we randomly assigned each ZCTA to a training </w:t>
-      </w:r>
-      <w:r>
-        <w:rPr>
-          <w:b/>
-          <w:bCs/>
-        </w:rPr>
-        <w:t>(</w:t>
-      </w:r>
-      <w:r>
-        <w:rPr>
-          <w:b/>
-          <w:bCs/>
-        </w:rPr>
-        <w:t>N=???)</w:t>
-      </w:r>
-      <w:r>
-        <w:t xml:space="preserve"> or testing </w:t>
-      </w:r>
-      <w:r>
-        <w:rPr>
-          <w:b/>
-          <w:bCs/>
-        </w:rPr>
-        <w:t>(N=???)</w:t>
-      </w:r>
-      <w:r>
-        <w:t xml:space="preserve"> subset (each with 50% likelihood). Variable selection and all other decisions about data analysis were made using only the training subset, having blinded ourselves to the testing subset until the entire analysis pipeline was fina</w:t>
-      </w:r>
-      <w:r>
-        <w:t>lized. Our previous research suggests that the following socieconomic variables are possible predictors of readmission (the variable named NoReadmission ) : ACS_PER_CAPITA_INCOME, ACS_PCT_POSTHS_ED, ACS_MEDIAN_HOME_VALUE, ACS_PCT_MEDICAID_ANY, ACS_PCT_DISA</w:t>
-      </w:r>
-      <w:r>
-        <w:t>BLE, and sdi_score. However, we had no reason to believe these are the only relevant variables nor that their effect is additive (i.e. we cannot exclude the possibility that the effect of a variable might increase or decrease depending on the values of oth</w:t>
-      </w:r>
-      <w:r>
-        <w:t>er variables). We used bi-directional stepwise selection with the Bayes Information Criterion (BIC) to select the terms for a regression model. The models considered ranges from no predictors to all available variables with all possible two-way interaction</w:t>
-      </w:r>
-      <w:r>
-        <w:t>s. The model selected through this process was as follows:</w:t>
+        <w:pStyle w:val="BodyText"/>
+      </w:pPr>
+      <w:r>
+        <w:t>We then made predictions on out-of-sample data (i.e. the training set) without re-fitting or altering the original model and got the fol</w:t>
+      </w:r>
+      <w:r>
+        <w:t>lowing result:</w:t>
       </w:r>
     </w:p>
     <w:p>
       <w:pPr>
-        <w:pStyle w:val="BodyText"/>
-      </w:pPr>
-      <w:r>
-        <w:t>We then made predictions on out-of-sample data (i.e. the training set) without re-fitting or altering the original model and got the following result:</w:t>
+        <w:pStyle w:val="SourceCode"/>
+      </w:pPr>
+      <w:r>
+        <w:rPr>
+          <w:rStyle w:val="VerbatimChar"/>
+        </w:rPr>
+        <w:t>## [1] "[plot of predicted vs observed training values goes here]"</w:t>
       </w:r>
     </w:p>
     <w:p>
-      <w:pPr>
-        <w:pStyle w:val="SourceCode"/>
-      </w:pPr>
-      <w:r>
-        <w:rPr>
-          <w:rStyle w:val="VerbatimChar"/>
-        </w:rPr>
-        <w:t>## [1] "[plot of predicted vs observed trainin</w:t>
-      </w:r>
-      <w:r>
-        <w:rPr>
-          <w:rStyle w:val="VerbatimChar"/>
-        </w:rPr>
-        <w:t>g values goes here]"</w:t>
-      </w:r>
+      <w:r>
+        <w:br w:type="page"/>
+      </w:r>
+    </w:p>
+    <w:p>
+      <w:pPr>
+        <w:pStyle w:val="Heading1"/>
+        <w:rPr>
+          <w:lang w:val="es-MX"/>
+        </w:rPr>
+      </w:pPr>
+      <w:bookmarkStart w:id="3" w:name="references"/>
       <w:bookmarkEnd w:id="0"/>
       <w:bookmarkEnd w:id="2"/>
+      <w:proofErr w:type="spellStart"/>
+      <w:r>
+        <w:rPr>
+          <w:lang w:val="es-MX"/>
+        </w:rPr>
+        <w:lastRenderedPageBreak/>
+        <w:t>References</w:t>
+      </w:r>
+      <w:proofErr w:type="spellEnd"/>
+    </w:p>
+    <w:p>
+      <w:pPr>
+        <w:pStyle w:val="Bibliography"/>
+      </w:pPr>
+      <w:bookmarkStart w:id="4" w:name="ref-Boldanova2021"/>
+      <w:bookmarkStart w:id="5" w:name="refs"/>
+      <w:proofErr w:type="spellStart"/>
+      <w:r>
+        <w:rPr>
+          <w:lang w:val="es-MX"/>
+        </w:rPr>
+        <w:t>Boldanova</w:t>
+      </w:r>
+      <w:proofErr w:type="spellEnd"/>
+      <w:r>
+        <w:rPr>
+          <w:lang w:val="es-MX"/>
+        </w:rPr>
+        <w:t xml:space="preserve">, T., </w:t>
+      </w:r>
+      <w:proofErr w:type="spellStart"/>
+      <w:r>
+        <w:rPr>
+          <w:lang w:val="es-MX"/>
+        </w:rPr>
+        <w:t>Fucile</w:t>
+      </w:r>
+      <w:proofErr w:type="spellEnd"/>
+      <w:r>
+        <w:rPr>
+          <w:lang w:val="es-MX"/>
+        </w:rPr>
+        <w:t xml:space="preserve">, G., </w:t>
+      </w:r>
+      <w:proofErr w:type="spellStart"/>
+      <w:r>
+        <w:t>Vosshenrich</w:t>
+      </w:r>
+      <w:proofErr w:type="spellEnd"/>
+      <w:r>
+        <w:rPr>
+          <w:lang w:val="es-MX"/>
+        </w:rPr>
+        <w:t xml:space="preserve">, J., </w:t>
+      </w:r>
+      <w:proofErr w:type="spellStart"/>
+      <w:r>
+        <w:rPr>
+          <w:lang w:val="es-MX"/>
+        </w:rPr>
+        <w:t>Suslov</w:t>
+      </w:r>
+      <w:proofErr w:type="spellEnd"/>
+      <w:r>
+        <w:rPr>
+          <w:lang w:val="es-MX"/>
+        </w:rPr>
+        <w:t xml:space="preserve">, A., </w:t>
+      </w:r>
+      <w:proofErr w:type="spellStart"/>
+      <w:r>
+        <w:rPr>
+          <w:lang w:val="es-MX"/>
+        </w:rPr>
+        <w:t>Ercan</w:t>
+      </w:r>
+      <w:proofErr w:type="spellEnd"/>
+      <w:r>
+        <w:rPr>
+          <w:lang w:val="es-MX"/>
+        </w:rPr>
+        <w:t xml:space="preserve">, C., Coto-Llerena, M., … </w:t>
+      </w:r>
+      <w:r>
+        <w:t xml:space="preserve">Heim, M. H. (2021). Supervised learning based on tumor imaging and biopsy </w:t>
+      </w:r>
+      <w:r>
+        <w:t xml:space="preserve">transcriptomics predicts response of hepatocellular carcinoma to transarterial chemoembolization. </w:t>
+      </w:r>
+      <w:r>
+        <w:rPr>
+          <w:i/>
+          <w:iCs/>
+        </w:rPr>
+        <w:t>Cell Reports Medicine</w:t>
+      </w:r>
+      <w:r>
+        <w:t xml:space="preserve">, </w:t>
+      </w:r>
+      <w:r>
+        <w:rPr>
+          <w:i/>
+          <w:iCs/>
+        </w:rPr>
+        <w:t>2</w:t>
+      </w:r>
+      <w:r>
+        <w:t>(11), 100444. https://doi.org/</w:t>
+      </w:r>
+      <w:hyperlink r:id="rId7">
+        <w:r>
+          <w:rPr>
+            <w:rStyle w:val="Hyperlink"/>
+          </w:rPr>
+          <w:t>https://doi.org/10.1016/j.xcrm.2021.100444</w:t>
+        </w:r>
+      </w:hyperlink>
+    </w:p>
+    <w:p>
+      <w:pPr>
+        <w:pStyle w:val="Bibliography"/>
+      </w:pPr>
+      <w:bookmarkStart w:id="6" w:name="ref-Butler2012"/>
+      <w:bookmarkEnd w:id="4"/>
+      <w:r>
+        <w:t xml:space="preserve">Butler, D. C., Petterson, S., Phillips, R. L., &amp; Bazemore, A. W. (2012). Measures of social deprivation that predict health care access and need within a rational area of primary care service delivery. </w:t>
+      </w:r>
+      <w:r>
+        <w:rPr>
+          <w:i/>
+          <w:iCs/>
+        </w:rPr>
+        <w:t>Health Services Research</w:t>
+      </w:r>
+      <w:r>
+        <w:t xml:space="preserve">, </w:t>
+      </w:r>
+      <w:r>
+        <w:rPr>
+          <w:i/>
+          <w:iCs/>
+        </w:rPr>
+        <w:t>48</w:t>
+      </w:r>
+      <w:r>
+        <w:t xml:space="preserve">(2pt1), 539–559. </w:t>
+      </w:r>
+      <w:hyperlink r:id="rId8">
+        <w:r>
+          <w:rPr>
+            <w:rStyle w:val="Hyperlink"/>
+          </w:rPr>
+          <w:t>https://doi.org/10.1111/j.1475-6773.2012.01449.x</w:t>
+        </w:r>
+      </w:hyperlink>
+      <w:bookmarkEnd w:id="3"/>
+      <w:bookmarkEnd w:id="5"/>
+      <w:bookmarkEnd w:id="6"/>
     </w:p>
     <w:sectPr>
       <w:pgSz w:w="12240" w:h="15840"/>
@@ -330,6 +493,9 @@
     <w:abstractNumId w:val="0"/>
   </w:num>
   <w:num w:numId="4">
+    <w:abstractNumId w:val="0"/>
+  </w:num>
+  <w:num w:numId="5">
     <w:abstractNumId w:val="0"/>
   </w:num>
 </w:numbering>
@@ -1004,6 +1170,11 @@
     <w:name w:val="Bibliography"/>
     <w:basedOn w:val="Normal"/>
     <w:qFormat/>
+    <w:rsid w:val="000A57DB"/>
+    <w:rPr>
+      <w:rFonts w:ascii="Arial" w:hAnsi="Arial"/>
+      <w:sz w:val="22"/>
+    </w:rPr>
   </w:style>
   <w:style w:type="paragraph" w:styleId="BlockText">
     <w:name w:val="Block Text"/>

</xml_diff>